<commit_message>
Updated some previous labs and finished lab 6
</commit_message>
<xml_diff>
--- a/Labs/Lab4/Lab4-Report.docx
+++ b/Labs/Lab4/Lab4-Report.docx
@@ -235,7 +235,13 @@
     <w:sdt>
       <w:sdtPr>
         <w:rPr>
-          <w:lang w:val="en-GB"/>
+          <w:rFonts w:asciiTheme="minorHAnsi" w:eastAsiaTheme="minorHAnsi" w:hAnsiTheme="minorHAnsi" w:cstheme="minorBidi"/>
+          <w:color w:val="auto"/>
+          <w:kern w:val="2"/>
+          <w:sz w:val="24"/>
+          <w:szCs w:val="24"/>
+          <w:lang w:val="en-GB" w:eastAsia="en-US"/>
+          <w14:ligatures w14:val="standardContextual"/>
         </w:rPr>
         <w:id w:val="-1154830217"/>
         <w:docPartObj>
@@ -245,15 +251,8 @@
       </w:sdtPr>
       <w:sdtEndPr>
         <w:rPr>
-          <w:rFonts w:asciiTheme="minorHAnsi" w:eastAsiaTheme="minorHAnsi" w:hAnsiTheme="minorHAnsi" w:cstheme="minorBidi"/>
           <w:b/>
           <w:bCs/>
-          <w:color w:val="auto"/>
-          <w:kern w:val="2"/>
-          <w:sz w:val="24"/>
-          <w:szCs w:val="24"/>
-          <w:lang w:eastAsia="en-US"/>
-          <w14:ligatures w14:val="standardContextual"/>
         </w:rPr>
       </w:sdtEndPr>
       <w:sdtContent>
@@ -713,21 +712,25 @@
         <w:rPr>
           <w:lang w:val="en-GB"/>
         </w:rPr>
-        <w:t xml:space="preserve">docker pull </w:t>
-      </w:r>
-      <w:proofErr w:type="spellStart"/>
-      <w:r>
-        <w:rPr>
-          <w:lang w:val="en-GB"/>
-        </w:rPr>
-        <w:t>istio</w:t>
-      </w:r>
-      <w:proofErr w:type="spellEnd"/>
-      <w:r>
-        <w:rPr>
-          <w:lang w:val="en-GB"/>
-        </w:rPr>
-        <w:t>/examples-bookinfo-ratings-v1:1.20.2</w:t>
+        <w:t>docker pull istio/examples-bookinfo-ratings-v1:1.20.2</w:t>
+      </w:r>
+    </w:p>
+    <w:p>
+      <w:pPr>
+        <w:pStyle w:val="ListParagraph"/>
+        <w:numPr>
+          <w:ilvl w:val="3"/>
+          <w:numId w:val="1"/>
+        </w:numPr>
+        <w:rPr>
+          <w:lang w:val="en-GB"/>
+        </w:rPr>
+      </w:pPr>
+      <w:r>
+        <w:rPr>
+          <w:lang w:val="en-GB"/>
+        </w:rPr>
+        <w:t>This turned out to be a false solution, since I just needed to wait longer to input the command</w:t>
       </w:r>
     </w:p>
     <w:p>
@@ -800,6 +803,7 @@
         <w:rPr>
           <w:noProof/>
         </w:rPr>
+        <w:lastRenderedPageBreak/>
         <w:drawing>
           <wp:inline distT="0" distB="0" distL="0" distR="0" wp14:anchorId="18057BFD" wp14:editId="2B75AAEB">
             <wp:extent cx="5731510" cy="467995"/>
@@ -840,16 +844,8 @@
         <w:rPr>
           <w:lang w:val="en-GB"/>
         </w:rPr>
-        <w:t xml:space="preserve">Here’s </w:t>
-      </w:r>
-      <w:proofErr w:type="gramStart"/>
-      <w:r>
-        <w:rPr>
-          <w:lang w:val="en-GB"/>
-        </w:rPr>
-        <w:t>the final result</w:t>
-      </w:r>
-      <w:proofErr w:type="gramEnd"/>
+        <w:t>Here’s the final result</w:t>
+      </w:r>
     </w:p>
     <w:p>
       <w:pPr>
@@ -863,7 +859,6 @@
         <w:rPr>
           <w:lang w:val="en-GB"/>
         </w:rPr>
-        <w:lastRenderedPageBreak/>
         <w:t xml:space="preserve">Open the application to outside </w:t>
       </w:r>
       <w:r>
@@ -889,21 +884,7 @@
         <w:rPr>
           <w:lang w:val="en-GB"/>
         </w:rPr>
-        <w:t xml:space="preserve">Created a Kubernetes gateway for the </w:t>
-      </w:r>
-      <w:proofErr w:type="spellStart"/>
-      <w:r>
-        <w:rPr>
-          <w:lang w:val="en-GB"/>
-        </w:rPr>
-        <w:t>bookinfo</w:t>
-      </w:r>
-      <w:proofErr w:type="spellEnd"/>
-      <w:r>
-        <w:rPr>
-          <w:lang w:val="en-GB"/>
-        </w:rPr>
-        <w:t xml:space="preserve"> application</w:t>
+        <w:t>Created a Kubernetes gateway for the bookinfo application</w:t>
       </w:r>
     </w:p>
     <w:p>
@@ -957,16 +938,8 @@
         <w:rPr>
           <w:lang w:val="en-GB"/>
         </w:rPr>
-        <w:t xml:space="preserve">Changes the service type of </w:t>
-      </w:r>
-      <w:proofErr w:type="spellStart"/>
-      <w:r>
-        <w:rPr>
-          <w:lang w:val="en-GB"/>
-        </w:rPr>
-        <w:t>ClusterIP</w:t>
-      </w:r>
-      <w:proofErr w:type="spellEnd"/>
+        <w:t>Changes the service type of ClusterIP</w:t>
+      </w:r>
     </w:p>
     <w:p>
       <w:pPr>
@@ -1083,21 +1056,7 @@
         <w:rPr>
           <w:lang w:val="en-GB"/>
         </w:rPr>
-        <w:t xml:space="preserve">Used a </w:t>
-      </w:r>
-      <w:proofErr w:type="spellStart"/>
-      <w:r>
-        <w:rPr>
-          <w:lang w:val="en-GB"/>
-        </w:rPr>
-        <w:t>kubectl</w:t>
-      </w:r>
-      <w:proofErr w:type="spellEnd"/>
-      <w:r>
-        <w:rPr>
-          <w:lang w:val="en-GB"/>
-        </w:rPr>
-        <w:t xml:space="preserve"> port-forward command to access the gateway</w:t>
+        <w:t>Used a kubectl port-forward command to access the gateway</w:t>
       </w:r>
     </w:p>
     <w:p>
@@ -1278,49 +1237,7 @@
         <w:rPr>
           <w:lang w:val="en-GB"/>
         </w:rPr>
-        <w:t xml:space="preserve">for </w:t>
-      </w:r>
-      <w:proofErr w:type="spellStart"/>
-      <w:r>
-        <w:rPr>
-          <w:lang w:val="en-GB"/>
-        </w:rPr>
-        <w:t>i</w:t>
-      </w:r>
-      <w:proofErr w:type="spellEnd"/>
-      <w:r>
-        <w:rPr>
-          <w:lang w:val="en-GB"/>
-        </w:rPr>
-        <w:t xml:space="preserve"> in $(</w:t>
-      </w:r>
-      <w:proofErr w:type="spellStart"/>
-      <w:r>
-        <w:rPr>
-          <w:lang w:val="en-GB"/>
-        </w:rPr>
-        <w:t>seq</w:t>
-      </w:r>
-      <w:proofErr w:type="spellEnd"/>
-      <w:r>
-        <w:rPr>
-          <w:lang w:val="en-GB"/>
-        </w:rPr>
-        <w:t xml:space="preserve"> 1 100); do curl -s -o /dev/null "http://$GATEWAY_URL/</w:t>
-      </w:r>
-      <w:proofErr w:type="spellStart"/>
-      <w:r>
-        <w:rPr>
-          <w:lang w:val="en-GB"/>
-        </w:rPr>
-        <w:t>productpage</w:t>
-      </w:r>
-      <w:proofErr w:type="spellEnd"/>
-      <w:r>
-        <w:rPr>
-          <w:lang w:val="en-GB"/>
-        </w:rPr>
-        <w:t>"; done</w:t>
+        <w:t>for i in $(seq 1 100); do curl -s -o /dev/null "http://$GATEWAY_URL/productpage"; done</w:t>
       </w:r>
       <w:r>
         <w:rPr>
@@ -1344,21 +1261,7 @@
         <w:rPr>
           <w:lang w:val="en-GB"/>
         </w:rPr>
-        <w:t xml:space="preserve">Replaced </w:t>
-      </w:r>
-      <w:proofErr w:type="spellStart"/>
-      <w:r>
-        <w:rPr>
-          <w:lang w:val="en-GB"/>
-        </w:rPr>
-        <w:t>getaway_url</w:t>
-      </w:r>
-      <w:proofErr w:type="spellEnd"/>
-      <w:r>
-        <w:rPr>
-          <w:lang w:val="en-GB"/>
-        </w:rPr>
-        <w:t xml:space="preserve"> with the localhost</w:t>
+        <w:t>Replaced getaway_url with the localhost</w:t>
       </w:r>
     </w:p>
     <w:p>
@@ -2480,6 +2383,7 @@
   <w:style w:type="character" w:default="1" w:styleId="DefaultParagraphFont">
     <w:name w:val="Default Paragraph Font"/>
     <w:uiPriority w:val="1"/>
+    <w:semiHidden/>
     <w:unhideWhenUsed/>
   </w:style>
   <w:style w:type="table" w:default="1" w:styleId="TableNormal">

</xml_diff>